<commit_message>
Final Analysis of Weighted Values
Final Analysis of the Weighted Values determining unusual trend upwards
after applying weight.
</commit_message>
<xml_diff>
--- a/ProjectDoc.docx
+++ b/ProjectDoc.docx
@@ -216,7 +216,11 @@
         <w:t xml:space="preserve">following project will conduct an in-depth analysis of the Statistics on Alcohol, England provided by data.gov.uk. The main aim of the project is to unveil meaningful information about Alcohol related death across England from 2001 to 2014, making use of the available information regarding gender and specific cause of death as recorded at the time. </w:t>
       </w:r>
     </w:p>
-    <w:p/>
+    <w:p>
+      <w:r>
+        <w:t xml:space="preserve">This project is a non-profit educational piece being conducted independently by A Humble Devonian. </w:t>
+      </w:r>
+    </w:p>
     <w:p>
       <w:pPr>
         <w:rPr>
@@ -355,12 +359,25 @@
         <w:t xml:space="preserve"> None the less, this still provides some interesting results.</w:t>
       </w:r>
     </w:p>
-    <w:p>
-      <w:r>
-        <w:t>Observing the line of best fit, we can visibly see there is a slight trend upward, even after the weighted values are taken into account</w:t>
-      </w:r>
-      <w:r>
-        <w:t xml:space="preserve"> (see R Files – </w:t>
+    <w:p/>
+    <w:p>
+      <w:pPr>
+        <w:rPr>
+          <w:b/>
+          <w:u w:val="single"/>
+        </w:rPr>
+      </w:pPr>
+      <w:r>
+        <w:rPr>
+          <w:b/>
+          <w:u w:val="single"/>
+        </w:rPr>
+        <w:t>Determining Significance</w:t>
+      </w:r>
+    </w:p>
+    <w:p>
+      <w:r>
+        <w:t xml:space="preserve">Observing the line of best fit, we can visibly see there is a slight trend upward, even after the weighted values are taken into account (see R Files – </w:t>
       </w:r>
       <w:proofErr w:type="spellStart"/>
       <w:r>
@@ -371,13 +388,7 @@
       </w:r>
       <w:proofErr w:type="spellEnd"/>
       <w:r>
-        <w:t>)</w:t>
-      </w:r>
-      <w:r>
-        <w:t>.</w:t>
-      </w:r>
-      <w:r>
-        <w:t xml:space="preserve"> </w:t>
+        <w:t xml:space="preserve">). </w:t>
       </w:r>
     </w:p>
     <w:p>
@@ -386,6 +397,23 @@
       </w:r>
       <w:r>
         <w:t xml:space="preserve"> Further analysis is required.</w:t>
+      </w:r>
+      <w:r>
+        <w:t xml:space="preserve"> Fortunately for us, R has its summary function which provides us with everything we need to analyse our Linear Model. Examining the summary for our Linear Model, we can see that according to the p-values there is a low significance correlation between the year and the number of alcohol related deaths (at a 5% significance rate).</w:t>
+      </w:r>
+    </w:p>
+    <w:p>
+      <w:r>
+        <w:t xml:space="preserve">From this we can conclude that yes, there does appear to be a </w:t>
+      </w:r>
+      <w:r>
+        <w:t>unsual</w:t>
+      </w:r>
+      <w:r>
+        <w:t xml:space="preserve"> increase in alcohol related deaths across the population, even after taking a population increase into account. </w:t>
+      </w:r>
+      <w:r>
+        <w:t>Obtaining values for 2015 and 2016 when they become available will be interesting to see if they fit into the trend. We can make predictions of what values these years are likely to take, using the Linear Model we have generated.</w:t>
       </w:r>
     </w:p>
     <w:p>
@@ -579,6 +607,7 @@
   <w:style w:type="character" w:default="1" w:styleId="DefaultParagraphFont">
     <w:name w:val="Default Paragraph Font"/>
     <w:uiPriority w:val="1"/>
+    <w:semiHidden/>
     <w:unhideWhenUsed/>
   </w:style>
   <w:style w:type="table" w:default="1" w:styleId="TableNormal">

</xml_diff>